<commit_message>
New translations email 10-1 [template] partner email – thank you email (without photos).docx (Thai)
</commit_message>
<xml_diff>
--- a/public/email/crowdin/translations/th/Email 10-1 [TEMPLATE] Partner email – thank you email (without photos).docx
+++ b/public/email/crowdin/translations/th/Email 10-1 [TEMPLATE] Partner email – thank you email (without photos).docx
@@ -16,14 +16,14 @@
             <w:color w:val="1155cc"/>
             <w:u w:val="single"/>
           </w:rPr>
-          <w:t>English</w:t>
+          <w:t>ภาษาอังกฤษ</w:t>
         </w:r>
       </w:hyperlink>
       <w:r>
         <w:rPr>
           <w:color w:val="ff0000"/>
         </w:rPr>
-        <w:t xml:space="preserve"> / Portuguese / French / Thai / Vietnamese / Spanish</w:t>
+        <w:t xml:space="preserve"> / ภาษาโปรตุเกส / ภาษาฝรั่งเศส /ภาษาไทย / ภาษาเวียดนาม / ภาษาสเปน</w:t>
       </w:r>
     </w:p>
     <w:p>
@@ -45,7 +45,7 @@
         <w:pStyle w:val="P68B1DB1-Normal2"/>
       </w:pPr>
       <w:r>
-        <w:t>English</w:t>
+        <w:t>ภาษาอังกฤษ</w:t>
       </w:r>
     </w:p>
     <w:p/>
@@ -93,7 +93,7 @@
               <w:rPr>
                 <w:b w:val="1"/>
               </w:rPr>
-              <w:t>Brief</w:t>
+              <w:t>บทย่อ</w:t>
             </w:r>
             <w:r>
               <w:t>:</w:t>
@@ -123,7 +123,7 @@
               <w:rPr>
                 <w:b w:val="1"/>
               </w:rPr>
-              <w:t xml:space="preserve">Target audience</w:t>
+              <w:t>กลุ่มเป้าหมาย</w:t>
             </w:r>
             <w:r>
               <w:t>:</w:t>
@@ -170,13 +170,13 @@
       <w:bookmarkStart w:colFirst="0" w:colLast="0" w:name="_pn640rj848nk" w:id="1"/>
       <w:bookmarkEnd w:id="1"/>
       <w:r>
-        <w:t xml:space="preserve">You made our event a success! 🎉</w:t>
+        <w:t xml:space="preserve">คุณได้ช่วยให้กิจกรรมของเราประสบความสำเร็จด้วยดี! 🎉</w:t>
       </w:r>
     </w:p>
     <w:p/>
     <w:p>
       <w:r>
-        <w:t xml:space="preserve">Hi </w:t>
+        <w:t xml:space="preserve">สวัสดี </w:t>
       </w:r>
       <w:r>
         <w:rPr>
@@ -185,13 +185,13 @@
         <w:t xml:space="preserve">[PARTNER NAME]</w:t>
       </w:r>
       <w:r>
-        <w:t xml:space="preserve">, </w:t>
+        <w:t xml:space="preserve"> </w:t>
       </w:r>
     </w:p>
     <w:p/>
     <w:p>
       <w:r>
-        <w:t xml:space="preserve">Thank you for attending </w:t>
+        <w:t xml:space="preserve">ขอบคุณที่ได้เข้าร่วมงาน </w:t>
       </w:r>
       <w:r>
         <w:rPr>
@@ -200,7 +200,7 @@
         <w:t xml:space="preserve">[EVENT NAME]</w:t>
       </w:r>
       <w:r>
-        <w:t xml:space="preserve"> in </w:t>
+        <w:t xml:space="preserve"> ซึ่งจัดขึ้นที่เมือง </w:t>
       </w:r>
       <w:r>
         <w:rPr>
@@ -209,7 +209,7 @@
         <w:t>[CITY]</w:t>
       </w:r>
       <w:r>
-        <w:t xml:space="preserve">, </w:t>
+        <w:t xml:space="preserve"> ประเทศ </w:t>
       </w:r>
       <w:r>
         <w:rPr>
@@ -218,7 +218,7 @@
         <w:t>[COUNTRY]</w:t>
       </w:r>
       <w:r>
-        <w:t xml:space="preserve">. We hope you had a great time, and it was a pleasure getting to know you!</w:t>
+        <w:t xml:space="preserve"> เราหวังว่า คุณได้มีช่วงเวลาที่ดีเยี่ยม และเราก็มีความยินดีอย่างยิ่งที่ได้รู้จักกับคุณ!</w:t>
       </w:r>
     </w:p>
     <w:p/>
@@ -452,7 +452,7 @@
     </w:tbl>
     <w:p>
       <w:r>
-        <w:t xml:space="preserve">We hope the event inspired you as much as it did us, and let’s keep growing together!</w:t>
+        <w:t xml:space="preserve">เราหวังว่า กิจกรรมนี้ได้สร้างแรงบันดาลใจให้คุณมากพอๆ กับที่ได้สร้างให้กับเรา แล้วเรามาเติบโตไปด้วยกันเถอะ!</w:t>
       </w:r>
     </w:p>
     <w:p/>
@@ -503,7 +503,7 @@
         <w:pStyle w:val="P68B1DB1-Normal3"/>
       </w:pPr>
       <w:r>
-        <w:t xml:space="preserve">choose either one</w:t>
+        <w:t>เลือกอย่างใดอย่างหนึ่ง</w:t>
       </w:r>
     </w:p>
   </w:comment>

</xml_diff>